<commit_message>
cover letter edits made
</commit_message>
<xml_diff>
--- a/CoverLetter-Kun-Qian.docx
+++ b/CoverLetter-Kun-Qian.docx
@@ -1,20 +1,13 @@
 
 <file path=word/document.xml><?xml version="1.0" encoding="utf-8"?>
-<w:document xmlns:wpc="http://schemas.microsoft.com/office/word/2010/wordprocessingCanvas" xmlns:cx="http://schemas.microsoft.com/office/drawing/2014/chartex" xmlns:cx1="http://schemas.microsoft.com/office/drawing/2015/9/8/chartex" xmlns:cx2="http://schemas.microsoft.com/office/drawing/2015/10/21/chartex" xmlns:cx3="http://schemas.microsoft.com/office/drawing/2016/5/9/chartex" xmlns:cx4="http://schemas.microsoft.com/office/drawing/2016/5/10/chartex" xmlns:cx5="http://schemas.microsoft.com/office/drawing/2016/5/11/chartex" xmlns:cx6="http://schemas.microsoft.com/office/drawing/2016/5/12/chartex" xmlns:cx7="http://schemas.microsoft.com/office/drawing/2016/5/13/chartex" xmlns:cx8="http://schemas.microsoft.com/office/drawing/2016/5/14/chartex" xmlns:mc="http://schemas.openxmlformats.org/markup-compatibility/2006" xmlns:aink="http://schemas.microsoft.com/office/drawing/2016/ink" xmlns:am3d="http://schemas.microsoft.com/office/drawing/2017/model3d" xmlns:o="urn:schemas-microsoft-com:office:office" xmlns:r="http://schemas.openxmlformats.org/officeDocument/2006/relationships" xmlns:m="http://schemas.openxmlformats.org/officeDocument/2006/math" xmlns:v="urn:schemas-microsoft-com:vml" xmlns:wp14="http://schemas.microsoft.com/office/word/2010/wordprocessingDrawing" xmlns:wp="http://schemas.openxmlformats.org/drawingml/2006/wordprocessingDrawing" xmlns:w10="urn:schemas-microsoft-com:office:word" xmlns:w="http://schemas.openxmlformats.org/wordprocessingml/2006/main" xmlns:w14="http://schemas.microsoft.com/office/word/2010/wordml" xmlns:w15="http://schemas.microsoft.com/office/word/2012/wordml" xmlns:w16cid="http://schemas.microsoft.com/office/word/2016/wordml/cid" xmlns:w16se="http://schemas.microsoft.com/office/word/2015/wordml/symex" xmlns:wpg="http://schemas.microsoft.com/office/word/2010/wordprocessingGroup" xmlns:wpi="http://schemas.microsoft.com/office/word/2010/wordprocessingInk" xmlns:wne="http://schemas.microsoft.com/office/word/2006/wordml" xmlns:wps="http://schemas.microsoft.com/office/word/2010/wordprocessingShape" mc:Ignorable="w14 w15 w16se w16cid wp14">
+<w:document xmlns:wpc="http://schemas.microsoft.com/office/word/2010/wordprocessingCanvas" xmlns:mc="http://schemas.openxmlformats.org/markup-compatibility/2006" xmlns:o="urn:schemas-microsoft-com:office:office" xmlns:r="http://schemas.openxmlformats.org/officeDocument/2006/relationships" xmlns:m="http://schemas.openxmlformats.org/officeDocument/2006/math" xmlns:v="urn:schemas-microsoft-com:vml" xmlns:wp14="http://schemas.microsoft.com/office/word/2010/wordprocessingDrawing" xmlns:wp="http://schemas.openxmlformats.org/drawingml/2006/wordprocessingDrawing" xmlns:w10="urn:schemas-microsoft-com:office:word" xmlns:w="http://schemas.openxmlformats.org/wordprocessingml/2006/main" xmlns:w14="http://schemas.microsoft.com/office/word/2010/wordml" xmlns:wpg="http://schemas.microsoft.com/office/word/2010/wordprocessingGroup" xmlns:wpi="http://schemas.microsoft.com/office/word/2010/wordprocessingInk" xmlns:wne="http://schemas.microsoft.com/office/word/2006/wordml" xmlns:wps="http://schemas.microsoft.com/office/word/2010/wordprocessingShape" mc:Ignorable="w14 wp14">
   <w:body>
     <w:p>
       <w:pPr>
         <w:pStyle w:val="Title"/>
       </w:pPr>
-      <w:bookmarkStart w:id="0" w:name="_GoBack"/>
-      <w:bookmarkEnd w:id="0"/>
-      <w:proofErr w:type="spellStart"/>
-      <w:r>
-        <w:t>Kun</w:t>
-      </w:r>
-      <w:proofErr w:type="spellEnd"/>
-      <w:r>
-        <w:t xml:space="preserve"> Qian</w:t>
+      <w:r>
+        <w:t>Kun Qian</w:t>
       </w:r>
     </w:p>
     <w:p>
@@ -22,18 +15,9 @@
         <w:pStyle w:val="ContactInfo"/>
       </w:pPr>
       <w:r>
-        <w:t>New York, 11365</w:t>
-      </w:r>
-      <w:r>
-        <w:t xml:space="preserve"> | </w:t>
-      </w:r>
-      <w:r>
-        <w:t>646-384-3215</w:t>
-      </w:r>
-      <w:r>
-        <w:t xml:space="preserve"> | </w:t>
-      </w:r>
-      <w:hyperlink r:id="rId5" w:history="1">
+        <w:t xml:space="preserve">New York, 11365 | 646-384-3215 | </w:t>
+      </w:r>
+      <w:hyperlink r:id="rId6" w:history="1">
         <w:r>
           <w:rPr>
             <w:rStyle w:val="Hyperlink"/>
@@ -50,51 +34,107 @@
         </w:rPr>
       </w:pPr>
       <w:r>
-        <w:t xml:space="preserve">I finished my </w:t>
-      </w:r>
-      <w:proofErr w:type="spellStart"/>
-      <w:r>
-        <w:t>bachlor</w:t>
-      </w:r>
-      <w:r>
-        <w:t>’s</w:t>
-      </w:r>
-      <w:proofErr w:type="spellEnd"/>
-      <w:r>
-        <w:t xml:space="preserve"> and Masters’ degree in Computer Science, </w:t>
-      </w:r>
-      <w:proofErr w:type="gramStart"/>
-      <w:r>
-        <w:t>and also</w:t>
-      </w:r>
-      <w:proofErr w:type="gramEnd"/>
-      <w:r>
-        <w:t xml:space="preserve"> got different work experience both on frontend and backend system.</w:t>
-      </w:r>
-      <w:r>
-        <w:rPr>
-          <w:rFonts w:eastAsia="SimSun" w:hint="eastAsia"/>
-          <w:lang w:eastAsia="zh-CN"/>
-        </w:rPr>
-        <w:t xml:space="preserve"> Working as a web developer to build a commercial website, as an Android developer to build </w:t>
-      </w:r>
-      <w:proofErr w:type="spellStart"/>
-      <w:proofErr w:type="gramStart"/>
-      <w:r>
-        <w:rPr>
-          <w:rFonts w:eastAsia="SimSun" w:hint="eastAsia"/>
+        <w:t>I finished my B</w:t>
+      </w:r>
+      <w:r>
+        <w:t>achlor’s and Masters’ degree in Computer Science, and also got different work experience both on frontend and backend system</w:t>
+      </w:r>
+      <w:r>
+        <w:t>s</w:t>
+      </w:r>
+      <w:r>
+        <w:t>.</w:t>
+      </w:r>
+      <w:r>
+        <w:rPr>
+          <w:rFonts w:eastAsia="SimSun"/>
+          <w:lang w:eastAsia="zh-CN"/>
+        </w:rPr>
+        <w:t xml:space="preserve"> </w:t>
+      </w:r>
+      <w:r>
+        <w:rPr>
+          <w:rFonts w:eastAsia="SimSun"/>
+          <w:lang w:eastAsia="zh-CN"/>
+        </w:rPr>
+        <w:t>I have w</w:t>
+      </w:r>
+      <w:r>
+        <w:rPr>
+          <w:rFonts w:eastAsia="SimSun"/>
+          <w:lang w:eastAsia="zh-CN"/>
+        </w:rPr>
+        <w:t>ork</w:t>
+      </w:r>
+      <w:r>
+        <w:rPr>
+          <w:rFonts w:eastAsia="SimSun"/>
+          <w:lang w:eastAsia="zh-CN"/>
+        </w:rPr>
+        <w:t>ed</w:t>
+      </w:r>
+      <w:r>
+        <w:rPr>
+          <w:rFonts w:eastAsia="SimSun"/>
+          <w:lang w:eastAsia="zh-CN"/>
+        </w:rPr>
+        <w:t xml:space="preserve"> as a web developer to build a commercial website, as an </w:t>
+      </w:r>
+      <w:r>
+        <w:rPr>
+          <w:rFonts w:eastAsia="SimSun"/>
           <w:lang w:eastAsia="zh-CN"/>
         </w:rPr>
         <w:t>a</w:t>
       </w:r>
-      <w:proofErr w:type="spellEnd"/>
-      <w:proofErr w:type="gramEnd"/>
-      <w:r>
-        <w:rPr>
-          <w:rFonts w:eastAsia="SimSun" w:hint="eastAsia"/>
-          <w:lang w:eastAsia="zh-CN"/>
-        </w:rPr>
-        <w:t xml:space="preserve"> e-commerce application and as a software developer to design a warehouse system for special handling operation.</w:t>
+      <w:r>
+        <w:rPr>
+          <w:rFonts w:eastAsia="SimSun"/>
+          <w:lang w:eastAsia="zh-CN"/>
+        </w:rPr>
+        <w:t>ndroid developer to build a</w:t>
+      </w:r>
+      <w:r>
+        <w:rPr>
+          <w:rFonts w:eastAsia="SimSun"/>
+          <w:lang w:eastAsia="zh-CN"/>
+        </w:rPr>
+        <w:t>n</w:t>
+      </w:r>
+      <w:r>
+        <w:rPr>
+          <w:rFonts w:eastAsia="SimSun"/>
+          <w:lang w:eastAsia="zh-CN"/>
+        </w:rPr>
+        <w:t xml:space="preserve"> e-commerce application</w:t>
+      </w:r>
+      <w:r>
+        <w:rPr>
+          <w:rFonts w:eastAsia="SimSun"/>
+          <w:lang w:eastAsia="zh-CN"/>
+        </w:rPr>
+        <w:t>,</w:t>
+      </w:r>
+      <w:r>
+        <w:rPr>
+          <w:rFonts w:eastAsia="SimSun"/>
+          <w:lang w:eastAsia="zh-CN"/>
+        </w:rPr>
+        <w:t xml:space="preserve"> and as a software developer to design a warehouse system for special handling operation</w:t>
+      </w:r>
+      <w:r>
+        <w:rPr>
+          <w:rFonts w:eastAsia="SimSun"/>
+          <w:lang w:eastAsia="zh-CN"/>
+        </w:rPr>
+        <w:t>s</w:t>
+      </w:r>
+      <w:r>
+        <w:rPr>
+          <w:rFonts w:eastAsia="SimSun"/>
+          <w:lang w:eastAsia="zh-CN"/>
+        </w:rPr>
+        <w:t>.</w:t>
       </w:r>
     </w:p>
     <w:p>
@@ -106,17 +146,80 @@
       </w:pPr>
       <w:r>
         <w:rPr>
-          <w:rFonts w:eastAsia="SimSun" w:hint="eastAsia"/>
-          <w:lang w:eastAsia="zh-CN"/>
-        </w:rPr>
-        <w:t>For the past 7 years programming is where my passi</w:t>
-      </w:r>
-      <w:r>
-        <w:rPr>
-          <w:rFonts w:eastAsia="SimSun" w:hint="eastAsia"/>
-          <w:lang w:eastAsia="zh-CN"/>
-        </w:rPr>
-        <w:t>on and interest lies, I really enjoy the process to make the ideas in my mind and achieve them in my applications.</w:t>
+          <w:rFonts w:eastAsia="SimSun"/>
+          <w:lang w:eastAsia="zh-CN"/>
+        </w:rPr>
+        <w:t>For the past 7 years</w:t>
+      </w:r>
+      <w:r>
+        <w:rPr>
+          <w:rFonts w:eastAsia="SimSun"/>
+          <w:lang w:eastAsia="zh-CN"/>
+        </w:rPr>
+        <w:t>,</w:t>
+      </w:r>
+      <w:r>
+        <w:rPr>
+          <w:rFonts w:eastAsia="SimSun"/>
+          <w:lang w:eastAsia="zh-CN"/>
+        </w:rPr>
+        <w:t xml:space="preserve"> programming is where my passio</w:t>
+      </w:r>
+      <w:r>
+        <w:rPr>
+          <w:rFonts w:eastAsia="SimSun"/>
+          <w:lang w:eastAsia="zh-CN"/>
+        </w:rPr>
+        <w:t>n and interest lies.</w:t>
+      </w:r>
+      <w:r>
+        <w:rPr>
+          <w:rFonts w:eastAsia="SimSun"/>
+          <w:lang w:eastAsia="zh-CN"/>
+        </w:rPr>
+        <w:t xml:space="preserve"> I really enjoy the process </w:t>
+      </w:r>
+      <w:r>
+        <w:rPr>
+          <w:rFonts w:eastAsia="SimSun"/>
+          <w:lang w:eastAsia="zh-CN"/>
+        </w:rPr>
+        <w:t>in which I come up with</w:t>
+      </w:r>
+      <w:r>
+        <w:rPr>
+          <w:rFonts w:eastAsia="SimSun"/>
+          <w:lang w:eastAsia="zh-CN"/>
+        </w:rPr>
+        <w:t xml:space="preserve"> ideas </w:t>
+      </w:r>
+      <w:r>
+        <w:rPr>
+          <w:rFonts w:eastAsia="SimSun"/>
+          <w:lang w:eastAsia="zh-CN"/>
+        </w:rPr>
+        <w:t xml:space="preserve">on how to approach a problem programmatically </w:t>
+      </w:r>
+      <w:r>
+        <w:rPr>
+          <w:rFonts w:eastAsia="SimSun"/>
+          <w:lang w:eastAsia="zh-CN"/>
+        </w:rPr>
+        <w:t xml:space="preserve">in my mind and </w:t>
+      </w:r>
+      <w:r>
+        <w:rPr>
+          <w:rFonts w:eastAsia="SimSun"/>
+          <w:lang w:eastAsia="zh-CN"/>
+        </w:rPr>
+        <w:t xml:space="preserve">then </w:t>
+      </w:r>
+      <w:r>
+        <w:rPr>
+          <w:rFonts w:eastAsia="SimSun"/>
+          <w:lang w:eastAsia="zh-CN"/>
+        </w:rPr>
+        <w:t>achieve them in my applications.</w:t>
       </w:r>
     </w:p>
     <w:p>
@@ -125,7 +228,7 @@
       </w:r>
       <w:r>
         <w:rPr>
-          <w:rFonts w:eastAsia="SimSun" w:hint="eastAsia"/>
+          <w:rFonts w:eastAsia="SimSun"/>
           <w:lang w:eastAsia="zh-CN"/>
         </w:rPr>
         <w:t xml:space="preserve">also </w:t>
@@ -135,7 +238,7 @@
       </w:r>
       <w:r>
         <w:rPr>
-          <w:rFonts w:eastAsia="SimSun" w:hint="eastAsia"/>
+          <w:rFonts w:eastAsia="SimSun"/>
           <w:lang w:eastAsia="zh-CN"/>
         </w:rPr>
         <w:t>s</w:t>
@@ -146,29 +249,118 @@
     </w:p>
     <w:p>
       <w:r>
-        <w:t>Fast learner: Learning the Amazon new technology (DynamoDB and</w:t>
-      </w:r>
-      <w:r>
-        <w:t xml:space="preserve"> Amazon Redshift) in a very fast pace and </w:t>
-      </w:r>
-      <w:r>
-        <w:rPr>
-          <w:rFonts w:eastAsia="SimSun" w:hint="eastAsia"/>
-          <w:lang w:eastAsia="zh-CN"/>
-        </w:rPr>
-        <w:t>apply those technologies into the production.</w:t>
+        <w:t>Fast learner: Le</w:t>
+      </w:r>
+      <w:r>
+        <w:t>arn</w:t>
+      </w:r>
+      <w:r>
+        <w:t xml:space="preserve">ed </w:t>
+      </w:r>
+      <w:r>
+        <w:t>Amazon</w:t>
+      </w:r>
+      <w:r>
+        <w:t>’s</w:t>
+      </w:r>
+      <w:r>
+        <w:t xml:space="preserve"> new technologies</w:t>
+      </w:r>
+      <w:r>
+        <w:t xml:space="preserve"> (DynamoDB and Amazon Redshift) in a very </w:t>
+      </w:r>
+      <w:r>
+        <w:t xml:space="preserve">fast </w:t>
+      </w:r>
+      <w:r>
+        <w:t>pace</w:t>
+      </w:r>
+      <w:r>
+        <w:t>d environment</w:t>
+      </w:r>
+      <w:r>
+        <w:t xml:space="preserve"> and </w:t>
+      </w:r>
+      <w:r>
+        <w:rPr>
+          <w:rFonts w:eastAsia="SimSun"/>
+          <w:lang w:eastAsia="zh-CN"/>
+        </w:rPr>
+        <w:t>applied</w:t>
+      </w:r>
+      <w:r>
+        <w:rPr>
+          <w:rFonts w:eastAsia="SimSun"/>
+          <w:lang w:eastAsia="zh-CN"/>
+        </w:rPr>
+        <w:t xml:space="preserve"> those </w:t>
+      </w:r>
+      <w:r>
+        <w:rPr>
+          <w:rFonts w:eastAsia="SimSun"/>
+          <w:lang w:eastAsia="zh-CN"/>
+        </w:rPr>
+        <w:t>technologies in my products</w:t>
+      </w:r>
+      <w:r>
+        <w:rPr>
+          <w:rFonts w:eastAsia="SimSun"/>
+          <w:lang w:eastAsia="zh-CN"/>
+        </w:rPr>
+        <w:t xml:space="preserve"> within a short contract period</w:t>
+      </w:r>
+      <w:r>
+        <w:rPr>
+          <w:rFonts w:eastAsia="SimSun"/>
+          <w:lang w:eastAsia="zh-CN"/>
+        </w:rPr>
+        <w:t>.</w:t>
       </w:r>
     </w:p>
     <w:p>
       <w:r>
-        <w:t>Quick adapt to a new environment:</w:t>
-      </w:r>
-      <w:r>
-        <w:rPr>
-          <w:rFonts w:eastAsia="SimSun" w:hint="eastAsia"/>
-          <w:lang w:eastAsia="zh-CN"/>
-        </w:rPr>
-        <w:t xml:space="preserve"> Quickly familiar with the Amazon internal development framework and easy for me to participated into the new team environment.</w:t>
+        <w:t xml:space="preserve">Quick </w:t>
+      </w:r>
+      <w:r>
+        <w:t xml:space="preserve">to </w:t>
+      </w:r>
+      <w:r>
+        <w:t>adapt to a new environment:</w:t>
+      </w:r>
+      <w:r>
+        <w:rPr>
+          <w:rFonts w:eastAsia="SimSun"/>
+          <w:lang w:eastAsia="zh-CN"/>
+        </w:rPr>
+        <w:t xml:space="preserve"> Quickly familiar</w:t>
+      </w:r>
+      <w:r>
+        <w:rPr>
+          <w:rFonts w:eastAsia="SimSun"/>
+          <w:lang w:eastAsia="zh-CN"/>
+        </w:rPr>
+        <w:t>ized myself</w:t>
+      </w:r>
+      <w:r>
+        <w:rPr>
+          <w:rFonts w:eastAsia="SimSun"/>
+          <w:lang w:eastAsia="zh-CN"/>
+        </w:rPr>
+        <w:t xml:space="preserve"> with the Amazon interna</w:t>
+      </w:r>
+      <w:r>
+        <w:rPr>
+          <w:rFonts w:eastAsia="SimSun"/>
+          <w:lang w:eastAsia="zh-CN"/>
+        </w:rPr>
+        <w:t xml:space="preserve">l development framework and easily assimilated </w:t>
+      </w:r>
+      <w:r>
+        <w:rPr>
+          <w:rFonts w:eastAsia="SimSun"/>
+          <w:lang w:eastAsia="zh-CN"/>
+        </w:rPr>
+        <w:t>into the new team environment.</w:t>
       </w:r>
     </w:p>
     <w:p>
@@ -179,26 +371,72 @@
         </w:rPr>
       </w:pPr>
       <w:r>
-        <w:t>Careful</w:t>
-      </w:r>
-      <w:r>
-        <w:t xml:space="preserve"> to the details:</w:t>
-      </w:r>
-      <w:r>
-        <w:rPr>
-          <w:rFonts w:eastAsia="SimSun" w:hint="eastAsia"/>
-          <w:lang w:eastAsia="zh-CN"/>
-        </w:rPr>
-        <w:t xml:space="preserve"> Keep making small changes to different aspect of the product to optimize it to perfect.</w:t>
+        <w:t>Careful to the details:</w:t>
+      </w:r>
+      <w:r>
+        <w:rPr>
+          <w:rFonts w:eastAsia="SimSun"/>
+          <w:lang w:eastAsia="zh-CN"/>
+        </w:rPr>
+        <w:t xml:space="preserve"> </w:t>
+      </w:r>
+      <w:r>
+        <w:rPr>
+          <w:rFonts w:eastAsia="SimSun"/>
+          <w:lang w:eastAsia="zh-CN"/>
+        </w:rPr>
+        <w:t>Followed good coding practices that make detailed changes and optimizations easy to add into existing products</w:t>
+      </w:r>
+      <w:r>
+        <w:rPr>
+          <w:rFonts w:eastAsia="SimSun"/>
+          <w:lang w:eastAsia="zh-CN"/>
+        </w:rPr>
+        <w:t>.</w:t>
       </w:r>
     </w:p>
     <w:p>
       <w:r>
         <w:rPr>
-          <w:rFonts w:eastAsia="SimSun" w:hint="eastAsia"/>
-          <w:lang w:eastAsia="zh-CN"/>
-        </w:rPr>
-        <w:t>Good communication skills: Working closely with the business team and architect the software system based on business requirements.</w:t>
+          <w:rFonts w:eastAsia="SimSun"/>
+          <w:lang w:eastAsia="zh-CN"/>
+        </w:rPr>
+        <w:t>Go</w:t>
+      </w:r>
+      <w:r>
+        <w:rPr>
+          <w:rFonts w:eastAsia="SimSun"/>
+          <w:lang w:eastAsia="zh-CN"/>
+        </w:rPr>
+        <w:t>od communication skills: Worked</w:t>
+      </w:r>
+      <w:r>
+        <w:rPr>
+          <w:rFonts w:eastAsia="SimSun"/>
+          <w:lang w:eastAsia="zh-CN"/>
+        </w:rPr>
+        <w:t xml:space="preserve"> closely with the business team and architect</w:t>
+      </w:r>
+      <w:r>
+        <w:rPr>
+          <w:rFonts w:eastAsia="SimSun"/>
+          <w:lang w:eastAsia="zh-CN"/>
+        </w:rPr>
+        <w:t>ed</w:t>
+      </w:r>
+      <w:r>
+        <w:rPr>
+          <w:rFonts w:eastAsia="SimSun"/>
+          <w:lang w:eastAsia="zh-CN"/>
+        </w:rPr>
+        <w:t xml:space="preserve"> the software system based on business requirements.</w:t>
+      </w:r>
+      <w:r>
+        <w:rPr>
+          <w:rFonts w:eastAsia="SimSun"/>
+          <w:lang w:eastAsia="zh-CN"/>
+        </w:rPr>
+        <w:t xml:space="preserve"> Participated in meetings to communicate and compromise with both the software and business teams.</w:t>
       </w:r>
     </w:p>
     <w:p>
@@ -218,7 +456,6 @@
           <w:szCs w:val="28"/>
         </w:rPr>
       </w:pPr>
-      <w:proofErr w:type="spellStart"/>
       <w:r>
         <w:rPr>
           <w:rFonts w:ascii="Verdana" w:hAnsi="Verdana" w:cs="Verdana"/>
@@ -227,7 +464,53 @@
         </w:rPr>
         <w:t>Kun</w:t>
       </w:r>
-      <w:proofErr w:type="spellEnd"/>
+    </w:p>
+    <w:p>
+      <w:pPr>
+        <w:pStyle w:val="ContactInfo"/>
+      </w:pPr>
+    </w:p>
+    <w:p>
+      <w:pPr>
+        <w:pStyle w:val="ContactInfo"/>
+      </w:pPr>
+    </w:p>
+    <w:p>
+      <w:pPr>
+        <w:pStyle w:val="ContactInfo"/>
+      </w:pPr>
+      <w:r>
+        <w:lastRenderedPageBreak/>
+        <w:t>Recommendation</w:t>
+      </w:r>
+      <w:bookmarkStart w:id="0" w:name="_GoBack"/>
+      <w:bookmarkEnd w:id="0"/>
+    </w:p>
+    <w:p>
+      <w:pPr>
+        <w:pStyle w:val="ContactInfo"/>
+      </w:pPr>
+      <w:r>
+        <w:t>Kun is a capable friend of mine who has been programming for 7 years. He finished his Bachelor’s and Masters’ degrees in Computer Science and is experienced in both frontend and backend systems.</w:t>
+      </w:r>
+      <w:r>
+        <w:t xml:space="preserve"> </w:t>
+      </w:r>
+      <w:r>
+        <w:t xml:space="preserve">As a person, he is friendly, </w:t>
+      </w:r>
+      <w:r>
+        <w:t>hard-working</w:t>
+      </w:r>
+      <w:r>
+        <w:t xml:space="preserve">, and strict on himself. He is often driven by his </w:t>
+      </w:r>
+      <w:r>
+        <w:t>desire to produce quality code and pushes himself to fulfill his own standards on top of what is requested of him.</w:t>
+      </w:r>
+      <w:r>
+        <w:t xml:space="preserve"> He is sociable and has worked closely with people in both business and development sides. I think he will be a good addition to our company by his background and personality. </w:t>
+      </w:r>
     </w:p>
     <w:sectPr>
       <w:pgSz w:w="12240" w:h="15840"/>
@@ -239,7 +522,7 @@
 </file>
 
 <file path=word/styles.xml><?xml version="1.0" encoding="utf-8"?>
-<w:styles xmlns:mc="http://schemas.openxmlformats.org/markup-compatibility/2006" xmlns:r="http://schemas.openxmlformats.org/officeDocument/2006/relationships" xmlns:w="http://schemas.openxmlformats.org/wordprocessingml/2006/main" xmlns:w14="http://schemas.microsoft.com/office/word/2010/wordml" xmlns:w15="http://schemas.microsoft.com/office/word/2012/wordml" xmlns:w16cid="http://schemas.microsoft.com/office/word/2016/wordml/cid" xmlns:w16se="http://schemas.microsoft.com/office/word/2015/wordml/symex" mc:Ignorable="w14 w15 w16se w16cid">
+<w:styles xmlns:mc="http://schemas.openxmlformats.org/markup-compatibility/2006" xmlns:r="http://schemas.openxmlformats.org/officeDocument/2006/relationships" xmlns:w="http://schemas.openxmlformats.org/wordprocessingml/2006/main" xmlns:w14="http://schemas.microsoft.com/office/word/2010/wordml" mc:Ignorable="w14">
   <w:docDefaults>
     <w:rPrDefault>
       <w:rPr>
@@ -253,7 +536,7 @@
       </w:pPr>
     </w:pPrDefault>
   </w:docDefaults>
-  <w:latentStyles w:defLockedState="0" w:defUIPriority="0" w:defSemiHidden="0" w:defUnhideWhenUsed="0" w:defQFormat="0" w:count="375">
+  <w:latentStyles w:defLockedState="0" w:defUIPriority="0" w:defSemiHidden="0" w:defUnhideWhenUsed="0" w:defQFormat="0" w:count="267">
     <w:lsdException w:name="index 1" w:semiHidden="1"/>
     <w:lsdException w:name="index 2" w:semiHidden="1"/>
     <w:lsdException w:name="index 3" w:semiHidden="1"/>
@@ -284,6 +567,7 @@
     <w:lsdException w:name="table of authorities" w:semiHidden="1"/>
     <w:lsdException w:name="macro" w:semiHidden="1"/>
     <w:lsdException w:name="toa heading" w:semiHidden="1"/>
+    <w:lsdException w:name="Title" w:qFormat="1"/>
     <w:lsdException w:name="Document Map" w:semiHidden="1"/>
     <w:lsdException w:name="HTML Top of Form" w:semiHidden="1" w:uiPriority="99" w:unhideWhenUsed="1"/>
     <w:lsdException w:name="HTML Bottom of Form" w:semiHidden="1" w:uiPriority="99" w:unhideWhenUsed="1"/>
@@ -448,114 +732,6 @@
     <w:lsdException w:name="Book Title" w:uiPriority="33" w:qFormat="1"/>
     <w:lsdException w:name="Bibliography" w:semiHidden="1" w:uiPriority="37" w:unhideWhenUsed="1"/>
     <w:lsdException w:name="TOC Heading" w:semiHidden="1" w:uiPriority="39" w:unhideWhenUsed="1" w:qFormat="1"/>
-    <w:lsdException w:name="Plain Table 1" w:uiPriority="41"/>
-    <w:lsdException w:name="Plain Table 2" w:uiPriority="42"/>
-    <w:lsdException w:name="Plain Table 3" w:uiPriority="43"/>
-    <w:lsdException w:name="Plain Table 4" w:uiPriority="44"/>
-    <w:lsdException w:name="Plain Table 5" w:uiPriority="45"/>
-    <w:lsdException w:name="Grid Table Light" w:uiPriority="40"/>
-    <w:lsdException w:name="Grid Table 1 Light" w:uiPriority="46"/>
-    <w:lsdException w:name="Grid Table 2" w:uiPriority="47"/>
-    <w:lsdException w:name="Grid Table 3" w:uiPriority="48"/>
-    <w:lsdException w:name="Grid Table 4" w:uiPriority="49"/>
-    <w:lsdException w:name="Grid Table 5 Dark" w:uiPriority="50"/>
-    <w:lsdException w:name="Grid Table 6 Colorful" w:uiPriority="51"/>
-    <w:lsdException w:name="Grid Table 7 Colorful" w:uiPriority="52"/>
-    <w:lsdException w:name="Grid Table 1 Light Accent 1" w:uiPriority="46"/>
-    <w:lsdException w:name="Grid Table 2 Accent 1" w:uiPriority="47"/>
-    <w:lsdException w:name="Grid Table 3 Accent 1" w:uiPriority="48"/>
-    <w:lsdException w:name="Grid Table 4 Accent 1" w:uiPriority="49"/>
-    <w:lsdException w:name="Grid Table 5 Dark Accent 1" w:uiPriority="50"/>
-    <w:lsdException w:name="Grid Table 6 Colorful Accent 1" w:uiPriority="51"/>
-    <w:lsdException w:name="Grid Table 7 Colorful Accent 1" w:uiPriority="52"/>
-    <w:lsdException w:name="Grid Table 1 Light Accent 2" w:uiPriority="46"/>
-    <w:lsdException w:name="Grid Table 2 Accent 2" w:uiPriority="47"/>
-    <w:lsdException w:name="Grid Table 3 Accent 2" w:uiPriority="48"/>
-    <w:lsdException w:name="Grid Table 4 Accent 2" w:uiPriority="49"/>
-    <w:lsdException w:name="Grid Table 5 Dark Accent 2" w:uiPriority="50"/>
-    <w:lsdException w:name="Grid Table 6 Colorful Accent 2" w:uiPriority="51"/>
-    <w:lsdException w:name="Grid Table 7 Colorful Accent 2" w:uiPriority="52"/>
-    <w:lsdException w:name="Grid Table 1 Light Accent 3" w:uiPriority="46"/>
-    <w:lsdException w:name="Grid Table 2 Accent 3" w:uiPriority="47"/>
-    <w:lsdException w:name="Grid Table 3 Accent 3" w:uiPriority="48"/>
-    <w:lsdException w:name="Grid Table 4 Accent 3" w:uiPriority="49"/>
-    <w:lsdException w:name="Grid Table 5 Dark Accent 3" w:uiPriority="50"/>
-    <w:lsdException w:name="Grid Table 6 Colorful Accent 3" w:uiPriority="51"/>
-    <w:lsdException w:name="Grid Table 7 Colorful Accent 3" w:uiPriority="52"/>
-    <w:lsdException w:name="Grid Table 1 Light Accent 4" w:uiPriority="46"/>
-    <w:lsdException w:name="Grid Table 2 Accent 4" w:uiPriority="47"/>
-    <w:lsdException w:name="Grid Table 3 Accent 4" w:uiPriority="48"/>
-    <w:lsdException w:name="Grid Table 4 Accent 4" w:uiPriority="49"/>
-    <w:lsdException w:name="Grid Table 5 Dark Accent 4" w:uiPriority="50"/>
-    <w:lsdException w:name="Grid Table 6 Colorful Accent 4" w:uiPriority="51"/>
-    <w:lsdException w:name="Grid Table 7 Colorful Accent 4" w:uiPriority="52"/>
-    <w:lsdException w:name="Grid Table 1 Light Accent 5" w:uiPriority="46"/>
-    <w:lsdException w:name="Grid Table 2 Accent 5" w:uiPriority="47"/>
-    <w:lsdException w:name="Grid Table 3 Accent 5" w:uiPriority="48"/>
-    <w:lsdException w:name="Grid Table 4 Accent 5" w:uiPriority="49"/>
-    <w:lsdException w:name="Grid Table 5 Dark Accent 5" w:uiPriority="50"/>
-    <w:lsdException w:name="Grid Table 6 Colorful Accent 5" w:uiPriority="51"/>
-    <w:lsdException w:name="Grid Table 7 Colorful Accent 5" w:uiPriority="52"/>
-    <w:lsdException w:name="Grid Table 1 Light Accent 6" w:uiPriority="46"/>
-    <w:lsdException w:name="Grid Table 2 Accent 6" w:uiPriority="47"/>
-    <w:lsdException w:name="Grid Table 3 Accent 6" w:uiPriority="48"/>
-    <w:lsdException w:name="Grid Table 4 Accent 6" w:uiPriority="49"/>
-    <w:lsdException w:name="Grid Table 5 Dark Accent 6" w:uiPriority="50"/>
-    <w:lsdException w:name="Grid Table 6 Colorful Accent 6" w:uiPriority="51"/>
-    <w:lsdException w:name="Grid Table 7 Colorful Accent 6" w:uiPriority="52"/>
-    <w:lsdException w:name="List Table 1 Light" w:uiPriority="46"/>
-    <w:lsdException w:name="List Table 2" w:uiPriority="47"/>
-    <w:lsdException w:name="List Table 3" w:uiPriority="48"/>
-    <w:lsdException w:name="List Table 4" w:uiPriority="49"/>
-    <w:lsdException w:name="List Table 5 Dark" w:uiPriority="50"/>
-    <w:lsdException w:name="List Table 6 Colorful" w:uiPriority="51"/>
-    <w:lsdException w:name="List Table 7 Colorful" w:uiPriority="52"/>
-    <w:lsdException w:name="List Table 1 Light Accent 1" w:uiPriority="46"/>
-    <w:lsdException w:name="List Table 2 Accent 1" w:uiPriority="47"/>
-    <w:lsdException w:name="List Table 3 Accent 1" w:uiPriority="48"/>
-    <w:lsdException w:name="List Table 4 Accent 1" w:uiPriority="49"/>
-    <w:lsdException w:name="List Table 5 Dark Accent 1" w:uiPriority="50"/>
-    <w:lsdException w:name="List Table 6 Colorful Accent 1" w:uiPriority="51"/>
-    <w:lsdException w:name="List Table 7 Colorful Accent 1" w:uiPriority="52"/>
-    <w:lsdException w:name="List Table 1 Light Accent 2" w:uiPriority="46"/>
-    <w:lsdException w:name="List Table 2 Accent 2" w:uiPriority="47"/>
-    <w:lsdException w:name="List Table 3 Accent 2" w:uiPriority="48"/>
-    <w:lsdException w:name="List Table 4 Accent 2" w:uiPriority="49"/>
-    <w:lsdException w:name="List Table 5 Dark Accent 2" w:uiPriority="50"/>
-    <w:lsdException w:name="List Table 6 Colorful Accent 2" w:uiPriority="51"/>
-    <w:lsdException w:name="List Table 7 Colorful Accent 2" w:uiPriority="52"/>
-    <w:lsdException w:name="List Table 1 Light Accent 3" w:uiPriority="46"/>
-    <w:lsdException w:name="List Table 2 Accent 3" w:uiPriority="47"/>
-    <w:lsdException w:name="List Table 3 Accent 3" w:uiPriority="48"/>
-    <w:lsdException w:name="List Table 4 Accent 3" w:uiPriority="49"/>
-    <w:lsdException w:name="List Table 5 Dark Accent 3" w:uiPriority="50"/>
-    <w:lsdException w:name="List Table 6 Colorful Accent 3" w:uiPriority="51"/>
-    <w:lsdException w:name="List Table 7 Colorful Accent 3" w:uiPriority="52"/>
-    <w:lsdException w:name="List Table 1 Light Accent 4" w:uiPriority="46"/>
-    <w:lsdException w:name="List Table 2 Accent 4" w:uiPriority="47"/>
-    <w:lsdException w:name="List Table 3 Accent 4" w:uiPriority="48"/>
-    <w:lsdException w:name="List Table 4 Accent 4" w:uiPriority="49"/>
-    <w:lsdException w:name="List Table 5 Dark Accent 4" w:uiPriority="50"/>
-    <w:lsdException w:name="List Table 6 Colorful Accent 4" w:uiPriority="51"/>
-    <w:lsdException w:name="List Table 7 Colorful Accent 4" w:uiPriority="52"/>
-    <w:lsdException w:name="List Table 1 Light Accent 5" w:uiPriority="46"/>
-    <w:lsdException w:name="List Table 2 Accent 5" w:uiPriority="47"/>
-    <w:lsdException w:name="List Table 3 Accent 5" w:uiPriority="48"/>
-    <w:lsdException w:name="List Table 4 Accent 5" w:uiPriority="49"/>
-    <w:lsdException w:name="List Table 5 Dark Accent 5" w:uiPriority="50"/>
-    <w:lsdException w:name="List Table 6 Colorful Accent 5" w:uiPriority="51"/>
-    <w:lsdException w:name="List Table 7 Colorful Accent 5" w:uiPriority="52"/>
-    <w:lsdException w:name="List Table 1 Light Accent 6" w:uiPriority="46"/>
-    <w:lsdException w:name="List Table 2 Accent 6" w:uiPriority="47"/>
-    <w:lsdException w:name="List Table 3 Accent 6" w:uiPriority="48"/>
-    <w:lsdException w:name="List Table 4 Accent 6" w:uiPriority="49"/>
-    <w:lsdException w:name="List Table 5 Dark Accent 6" w:uiPriority="50"/>
-    <w:lsdException w:name="List Table 6 Colorful Accent 6" w:uiPriority="51"/>
-    <w:lsdException w:name="List Table 7 Colorful Accent 6" w:uiPriority="52"/>
-    <w:lsdException w:name="Mention" w:semiHidden="1" w:uiPriority="99" w:unhideWhenUsed="1"/>
-    <w:lsdException w:name="Smart Hyperlink" w:semiHidden="1" w:uiPriority="99" w:unhideWhenUsed="1"/>
-    <w:lsdException w:name="Hashtag" w:semiHidden="1" w:uiPriority="99" w:unhideWhenUsed="1"/>
-    <w:lsdException w:name="Unresolved Mention" w:semiHidden="1" w:uiPriority="99" w:unhideWhenUsed="1"/>
   </w:latentStyles>
   <w:style w:type="paragraph" w:default="1" w:styleId="Normal">
     <w:name w:val="Normal"/>
@@ -601,6 +777,7 @@
     <w:name w:val="Closing"/>
     <w:basedOn w:val="Normal"/>
     <w:next w:val="Signature"/>
+    <w:link w:val="ClosingChar"/>
     <w:pPr>
       <w:spacing w:before="720" w:after="0" w:line="240" w:lineRule="auto"/>
     </w:pPr>
@@ -614,6 +791,7 @@
     <w:name w:val="Signature"/>
     <w:basedOn w:val="Normal"/>
     <w:next w:val="Normal"/>
+    <w:link w:val="SignatureChar"/>
     <w:pPr>
       <w:spacing w:before="1080" w:after="280" w:line="240" w:lineRule="auto"/>
       <w:contextualSpacing/>
@@ -665,6 +843,8 @@
     <w:name w:val="Title"/>
     <w:basedOn w:val="Normal"/>
     <w:next w:val="ContactInfo"/>
+    <w:link w:val="TitleChar"/>
+    <w:qFormat/>
     <w:pPr>
       <w:spacing w:after="0" w:line="240" w:lineRule="auto"/>
       <w:contextualSpacing/>
@@ -708,6 +888,240 @@
     <w:rPr>
       <w:szCs w:val="18"/>
     </w:rPr>
+  </w:style>
+  <w:style w:type="character" w:customStyle="1" w:styleId="TitleChar">
+    <w:name w:val="Title Char"/>
+    <w:basedOn w:val="DefaultParagraphFont"/>
+    <w:link w:val="Title"/>
+    <w:rsid w:val="00196F41"/>
+    <w:rPr>
+      <w:rFonts w:ascii="Arial" w:eastAsia="Arial" w:hAnsi="Arial"/>
+      <w:b/>
+      <w:color w:val="151C3A"/>
+      <w:sz w:val="68"/>
+      <w:szCs w:val="56"/>
+      <w:lang w:eastAsia="en-US"/>
+    </w:rPr>
+  </w:style>
+  <w:style w:type="character" w:customStyle="1" w:styleId="SignatureChar">
+    <w:name w:val="Signature Char"/>
+    <w:basedOn w:val="DefaultParagraphFont"/>
+    <w:link w:val="Signature"/>
+    <w:rsid w:val="00196F41"/>
+    <w:rPr>
+      <w:rFonts w:ascii="Arial" w:eastAsia="Arial" w:hAnsi="Arial"/>
+      <w:b/>
+      <w:bCs/>
+      <w:color w:val="565656"/>
+      <w:sz w:val="22"/>
+      <w:szCs w:val="18"/>
+      <w:lang w:eastAsia="en-US"/>
+    </w:rPr>
+  </w:style>
+  <w:style w:type="character" w:customStyle="1" w:styleId="ClosingChar">
+    <w:name w:val="Closing Char"/>
+    <w:basedOn w:val="DefaultParagraphFont"/>
+    <w:link w:val="Closing"/>
+    <w:rsid w:val="00196F41"/>
+    <w:rPr>
+      <w:rFonts w:ascii="Arial" w:eastAsia="Arial" w:hAnsi="Arial"/>
+      <w:b/>
+      <w:bCs/>
+      <w:color w:val="565656"/>
+      <w:sz w:val="22"/>
+      <w:szCs w:val="18"/>
+      <w:lang w:eastAsia="en-US"/>
+    </w:rPr>
+  </w:style>
+</w:styles>
+</file>
+
+<file path=word/stylesWithEffects.xml><?xml version="1.0" encoding="utf-8"?>
+<w:styles xmlns:wpc="http://schemas.microsoft.com/office/word/2010/wordprocessingCanvas" xmlns:mc="http://schemas.openxmlformats.org/markup-compatibility/2006" xmlns:o="urn:schemas-microsoft-com:office:office" xmlns:r="http://schemas.openxmlformats.org/officeDocument/2006/relationships" xmlns:m="http://schemas.openxmlformats.org/officeDocument/2006/math" xmlns:v="urn:schemas-microsoft-com:vml" xmlns:wp14="http://schemas.microsoft.com/office/word/2010/wordprocessingDrawing" xmlns:wp="http://schemas.openxmlformats.org/drawingml/2006/wordprocessingDrawing" xmlns:w10="urn:schemas-microsoft-com:office:word" xmlns:w="http://schemas.openxmlformats.org/wordprocessingml/2006/main" xmlns:w14="http://schemas.microsoft.com/office/word/2010/wordml" xmlns:wpg="http://schemas.microsoft.com/office/word/2010/wordprocessingGroup" xmlns:wpi="http://schemas.microsoft.com/office/word/2010/wordprocessingInk" xmlns:wne="http://schemas.microsoft.com/office/word/2006/wordml" xmlns:wps="http://schemas.microsoft.com/office/word/2010/wordprocessingShape" mc:Ignorable="w14 wp14">
+  <w:docDefaults>
+    <w:rPrDefault>
+      <w:rPr>
+        <w:rFonts w:asciiTheme="minorHAnsi" w:eastAsiaTheme="minorEastAsia" w:hAnsiTheme="minorHAnsi" w:cstheme="minorBidi"/>
+        <w:sz w:val="22"/>
+        <w:szCs w:val="22"/>
+        <w:lang w:val="en-US" w:eastAsia="zh-CN" w:bidi="ar-SA"/>
+      </w:rPr>
+    </w:rPrDefault>
+    <w:pPrDefault>
+      <w:pPr>
+        <w:spacing w:after="200" w:line="276" w:lineRule="auto"/>
+      </w:pPr>
+    </w:pPrDefault>
+  </w:docDefaults>
+  <w:latentStyles w:defLockedState="0" w:defUIPriority="99" w:defSemiHidden="1" w:defUnhideWhenUsed="1" w:defQFormat="0" w:count="267">
+    <w:lsdException w:name="Normal" w:semiHidden="0" w:uiPriority="0" w:unhideWhenUsed="0" w:qFormat="1"/>
+    <w:lsdException w:name="heading 1" w:semiHidden="0" w:uiPriority="9" w:unhideWhenUsed="0" w:qFormat="1"/>
+    <w:lsdException w:name="heading 2" w:uiPriority="9" w:qFormat="1"/>
+    <w:lsdException w:name="heading 3" w:uiPriority="9" w:qFormat="1"/>
+    <w:lsdException w:name="heading 4" w:uiPriority="9" w:qFormat="1"/>
+    <w:lsdException w:name="heading 5" w:uiPriority="9" w:qFormat="1"/>
+    <w:lsdException w:name="heading 6" w:uiPriority="9" w:qFormat="1"/>
+    <w:lsdException w:name="heading 7" w:uiPriority="9" w:qFormat="1"/>
+    <w:lsdException w:name="heading 8" w:uiPriority="9" w:qFormat="1"/>
+    <w:lsdException w:name="heading 9" w:uiPriority="9" w:qFormat="1"/>
+    <w:lsdException w:name="toc 1" w:uiPriority="39"/>
+    <w:lsdException w:name="toc 2" w:uiPriority="39"/>
+    <w:lsdException w:name="toc 3" w:uiPriority="39"/>
+    <w:lsdException w:name="toc 4" w:uiPriority="39"/>
+    <w:lsdException w:name="toc 5" w:uiPriority="39"/>
+    <w:lsdException w:name="toc 6" w:uiPriority="39"/>
+    <w:lsdException w:name="toc 7" w:uiPriority="39"/>
+    <w:lsdException w:name="toc 8" w:uiPriority="39"/>
+    <w:lsdException w:name="toc 9" w:uiPriority="39"/>
+    <w:lsdException w:name="caption" w:uiPriority="35" w:qFormat="1"/>
+    <w:lsdException w:name="Title" w:semiHidden="0" w:uiPriority="10" w:unhideWhenUsed="0" w:qFormat="1"/>
+    <w:lsdException w:name="Default Paragraph Font" w:uiPriority="1"/>
+    <w:lsdException w:name="Subtitle" w:semiHidden="0" w:uiPriority="11" w:unhideWhenUsed="0" w:qFormat="1"/>
+    <w:lsdException w:name="Strong" w:semiHidden="0" w:uiPriority="22" w:unhideWhenUsed="0" w:qFormat="1"/>
+    <w:lsdException w:name="Emphasis" w:semiHidden="0" w:uiPriority="20" w:unhideWhenUsed="0" w:qFormat="1"/>
+    <w:lsdException w:name="Table Grid" w:semiHidden="0" w:uiPriority="59" w:unhideWhenUsed="0"/>
+    <w:lsdException w:name="Placeholder Text" w:unhideWhenUsed="0"/>
+    <w:lsdException w:name="No Spacing" w:semiHidden="0" w:uiPriority="1" w:unhideWhenUsed="0" w:qFormat="1"/>
+    <w:lsdException w:name="Light Shading" w:semiHidden="0" w:uiPriority="60" w:unhideWhenUsed="0"/>
+    <w:lsdException w:name="Light List" w:semiHidden="0" w:uiPriority="61" w:unhideWhenUsed="0"/>
+    <w:lsdException w:name="Light Grid" w:semiHidden="0" w:uiPriority="62" w:unhideWhenUsed="0"/>
+    <w:lsdException w:name="Medium Shading 1" w:semiHidden="0" w:uiPriority="63" w:unhideWhenUsed="0"/>
+    <w:lsdException w:name="Medium Shading 2" w:semiHidden="0" w:uiPriority="64" w:unhideWhenUsed="0"/>
+    <w:lsdException w:name="Medium List 1" w:semiHidden="0" w:uiPriority="65" w:unhideWhenUsed="0"/>
+    <w:lsdException w:name="Medium List 2" w:semiHidden="0" w:uiPriority="66" w:unhideWhenUsed="0"/>
+    <w:lsdException w:name="Medium Grid 1" w:semiHidden="0" w:uiPriority="67" w:unhideWhenUsed="0"/>
+    <w:lsdException w:name="Medium Grid 2" w:semiHidden="0" w:uiPriority="68" w:unhideWhenUsed="0"/>
+    <w:lsdException w:name="Medium Grid 3" w:semiHidden="0" w:uiPriority="69" w:unhideWhenUsed="0"/>
+    <w:lsdException w:name="Dark List" w:semiHidden="0" w:uiPriority="70" w:unhideWhenUsed="0"/>
+    <w:lsdException w:name="Colorful Shading" w:semiHidden="0" w:uiPriority="71" w:unhideWhenUsed="0"/>
+    <w:lsdException w:name="Colorful List" w:semiHidden="0" w:uiPriority="72" w:unhideWhenUsed="0"/>
+    <w:lsdException w:name="Colorful Grid" w:semiHidden="0" w:uiPriority="73" w:unhideWhenUsed="0"/>
+    <w:lsdException w:name="Light Shading Accent 1" w:semiHidden="0" w:uiPriority="60" w:unhideWhenUsed="0"/>
+    <w:lsdException w:name="Light List Accent 1" w:semiHidden="0" w:uiPriority="61" w:unhideWhenUsed="0"/>
+    <w:lsdException w:name="Light Grid Accent 1" w:semiHidden="0" w:uiPriority="62" w:unhideWhenUsed="0"/>
+    <w:lsdException w:name="Medium Shading 1 Accent 1" w:semiHidden="0" w:uiPriority="63" w:unhideWhenUsed="0"/>
+    <w:lsdException w:name="Medium Shading 2 Accent 1" w:semiHidden="0" w:uiPriority="64" w:unhideWhenUsed="0"/>
+    <w:lsdException w:name="Medium List 1 Accent 1" w:semiHidden="0" w:uiPriority="65" w:unhideWhenUsed="0"/>
+    <w:lsdException w:name="Revision" w:unhideWhenUsed="0"/>
+    <w:lsdException w:name="List Paragraph" w:semiHidden="0" w:uiPriority="34" w:unhideWhenUsed="0" w:qFormat="1"/>
+    <w:lsdException w:name="Quote" w:semiHidden="0" w:uiPriority="29" w:unhideWhenUsed="0" w:qFormat="1"/>
+    <w:lsdException w:name="Intense Quote" w:semiHidden="0" w:uiPriority="30" w:unhideWhenUsed="0" w:qFormat="1"/>
+    <w:lsdException w:name="Medium List 2 Accent 1" w:semiHidden="0" w:uiPriority="66" w:unhideWhenUsed="0"/>
+    <w:lsdException w:name="Medium Grid 1 Accent 1" w:semiHidden="0" w:uiPriority="67" w:unhideWhenUsed="0"/>
+    <w:lsdException w:name="Medium Grid 2 Accent 1" w:semiHidden="0" w:uiPriority="68" w:unhideWhenUsed="0"/>
+    <w:lsdException w:name="Medium Grid 3 Accent 1" w:semiHidden="0" w:uiPriority="69" w:unhideWhenUsed="0"/>
+    <w:lsdException w:name="Dark List Accent 1" w:semiHidden="0" w:uiPriority="70" w:unhideWhenUsed="0"/>
+    <w:lsdException w:name="Colorful Shading Accent 1" w:semiHidden="0" w:uiPriority="71" w:unhideWhenUsed="0"/>
+    <w:lsdException w:name="Colorful List Accent 1" w:semiHidden="0" w:uiPriority="72" w:unhideWhenUsed="0"/>
+    <w:lsdException w:name="Colorful Grid Accent 1" w:semiHidden="0" w:uiPriority="73" w:unhideWhenUsed="0"/>
+    <w:lsdException w:name="Light Shading Accent 2" w:semiHidden="0" w:uiPriority="60" w:unhideWhenUsed="0"/>
+    <w:lsdException w:name="Light List Accent 2" w:semiHidden="0" w:uiPriority="61" w:unhideWhenUsed="0"/>
+    <w:lsdException w:name="Light Grid Accent 2" w:semiHidden="0" w:uiPriority="62" w:unhideWhenUsed="0"/>
+    <w:lsdException w:name="Medium Shading 1 Accent 2" w:semiHidden="0" w:uiPriority="63" w:unhideWhenUsed="0"/>
+    <w:lsdException w:name="Medium Shading 2 Accent 2" w:semiHidden="0" w:uiPriority="64" w:unhideWhenUsed="0"/>
+    <w:lsdException w:name="Medium List 1 Accent 2" w:semiHidden="0" w:uiPriority="65" w:unhideWhenUsed="0"/>
+    <w:lsdException w:name="Medium List 2 Accent 2" w:semiHidden="0" w:uiPriority="66" w:unhideWhenUsed="0"/>
+    <w:lsdException w:name="Medium Grid 1 Accent 2" w:semiHidden="0" w:uiPriority="67" w:unhideWhenUsed="0"/>
+    <w:lsdException w:name="Medium Grid 2 Accent 2" w:semiHidden="0" w:uiPriority="68" w:unhideWhenUsed="0"/>
+    <w:lsdException w:name="Medium Grid 3 Accent 2" w:semiHidden="0" w:uiPriority="69" w:unhideWhenUsed="0"/>
+    <w:lsdException w:name="Dark List Accent 2" w:semiHidden="0" w:uiPriority="70" w:unhideWhenUsed="0"/>
+    <w:lsdException w:name="Colorful Shading Accent 2" w:semiHidden="0" w:uiPriority="71" w:unhideWhenUsed="0"/>
+    <w:lsdException w:name="Colorful List Accent 2" w:semiHidden="0" w:uiPriority="72" w:unhideWhenUsed="0"/>
+    <w:lsdException w:name="Colorful Grid Accent 2" w:semiHidden="0" w:uiPriority="73" w:unhideWhenUsed="0"/>
+    <w:lsdException w:name="Light Shading Accent 3" w:semiHidden="0" w:uiPriority="60" w:unhideWhenUsed="0"/>
+    <w:lsdException w:name="Light List Accent 3" w:semiHidden="0" w:uiPriority="61" w:unhideWhenUsed="0"/>
+    <w:lsdException w:name="Light Grid Accent 3" w:semiHidden="0" w:uiPriority="62" w:unhideWhenUsed="0"/>
+    <w:lsdException w:name="Medium Shading 1 Accent 3" w:semiHidden="0" w:uiPriority="63" w:unhideWhenUsed="0"/>
+    <w:lsdException w:name="Medium Shading 2 Accent 3" w:semiHidden="0" w:uiPriority="64" w:unhideWhenUsed="0"/>
+    <w:lsdException w:name="Medium List 1 Accent 3" w:semiHidden="0" w:uiPriority="65" w:unhideWhenUsed="0"/>
+    <w:lsdException w:name="Medium List 2 Accent 3" w:semiHidden="0" w:uiPriority="66" w:unhideWhenUsed="0"/>
+    <w:lsdException w:name="Medium Grid 1 Accent 3" w:semiHidden="0" w:uiPriority="67" w:unhideWhenUsed="0"/>
+    <w:lsdException w:name="Medium Grid 2 Accent 3" w:semiHidden="0" w:uiPriority="68" w:unhideWhenUsed="0"/>
+    <w:lsdException w:name="Medium Grid 3 Accent 3" w:semiHidden="0" w:uiPriority="69" w:unhideWhenUsed="0"/>
+    <w:lsdException w:name="Dark List Accent 3" w:semiHidden="0" w:uiPriority="70" w:unhideWhenUsed="0"/>
+    <w:lsdException w:name="Colorful Shading Accent 3" w:semiHidden="0" w:uiPriority="71" w:unhideWhenUsed="0"/>
+    <w:lsdException w:name="Colorful List Accent 3" w:semiHidden="0" w:uiPriority="72" w:unhideWhenUsed="0"/>
+    <w:lsdException w:name="Colorful Grid Accent 3" w:semiHidden="0" w:uiPriority="73" w:unhideWhenUsed="0"/>
+    <w:lsdException w:name="Light Shading Accent 4" w:semiHidden="0" w:uiPriority="60" w:unhideWhenUsed="0"/>
+    <w:lsdException w:name="Light List Accent 4" w:semiHidden="0" w:uiPriority="61" w:unhideWhenUsed="0"/>
+    <w:lsdException w:name="Light Grid Accent 4" w:semiHidden="0" w:uiPriority="62" w:unhideWhenUsed="0"/>
+    <w:lsdException w:name="Medium Shading 1 Accent 4" w:semiHidden="0" w:uiPriority="63" w:unhideWhenUsed="0"/>
+    <w:lsdException w:name="Medium Shading 2 Accent 4" w:semiHidden="0" w:uiPriority="64" w:unhideWhenUsed="0"/>
+    <w:lsdException w:name="Medium List 1 Accent 4" w:semiHidden="0" w:uiPriority="65" w:unhideWhenUsed="0"/>
+    <w:lsdException w:name="Medium List 2 Accent 4" w:semiHidden="0" w:uiPriority="66" w:unhideWhenUsed="0"/>
+    <w:lsdException w:name="Medium Grid 1 Accent 4" w:semiHidden="0" w:uiPriority="67" w:unhideWhenUsed="0"/>
+    <w:lsdException w:name="Medium Grid 2 Accent 4" w:semiHidden="0" w:uiPriority="68" w:unhideWhenUsed="0"/>
+    <w:lsdException w:name="Medium Grid 3 Accent 4" w:semiHidden="0" w:uiPriority="69" w:unhideWhenUsed="0"/>
+    <w:lsdException w:name="Dark List Accent 4" w:semiHidden="0" w:uiPriority="70" w:unhideWhenUsed="0"/>
+    <w:lsdException w:name="Colorful Shading Accent 4" w:semiHidden="0" w:uiPriority="71" w:unhideWhenUsed="0"/>
+    <w:lsdException w:name="Colorful List Accent 4" w:semiHidden="0" w:uiPriority="72" w:unhideWhenUsed="0"/>
+    <w:lsdException w:name="Colorful Grid Accent 4" w:semiHidden="0" w:uiPriority="73" w:unhideWhenUsed="0"/>
+    <w:lsdException w:name="Light Shading Accent 5" w:semiHidden="0" w:uiPriority="60" w:unhideWhenUsed="0"/>
+    <w:lsdException w:name="Light List Accent 5" w:semiHidden="0" w:uiPriority="61" w:unhideWhenUsed="0"/>
+    <w:lsdException w:name="Light Grid Accent 5" w:semiHidden="0" w:uiPriority="62" w:unhideWhenUsed="0"/>
+    <w:lsdException w:name="Medium Shading 1 Accent 5" w:semiHidden="0" w:uiPriority="63" w:unhideWhenUsed="0"/>
+    <w:lsdException w:name="Medium Shading 2 Accent 5" w:semiHidden="0" w:uiPriority="64" w:unhideWhenUsed="0"/>
+    <w:lsdException w:name="Medium List 1 Accent 5" w:semiHidden="0" w:uiPriority="65" w:unhideWhenUsed="0"/>
+    <w:lsdException w:name="Medium List 2 Accent 5" w:semiHidden="0" w:uiPriority="66" w:unhideWhenUsed="0"/>
+    <w:lsdException w:name="Medium Grid 1 Accent 5" w:semiHidden="0" w:uiPriority="67" w:unhideWhenUsed="0"/>
+    <w:lsdException w:name="Medium Grid 2 Accent 5" w:semiHidden="0" w:uiPriority="68" w:unhideWhenUsed="0"/>
+    <w:lsdException w:name="Medium Grid 3 Accent 5" w:semiHidden="0" w:uiPriority="69" w:unhideWhenUsed="0"/>
+    <w:lsdException w:name="Dark List Accent 5" w:semiHidden="0" w:uiPriority="70" w:unhideWhenUsed="0"/>
+    <w:lsdException w:name="Colorful Shading Accent 5" w:semiHidden="0" w:uiPriority="71" w:unhideWhenUsed="0"/>
+    <w:lsdException w:name="Colorful List Accent 5" w:semiHidden="0" w:uiPriority="72" w:unhideWhenUsed="0"/>
+    <w:lsdException w:name="Colorful Grid Accent 5" w:semiHidden="0" w:uiPriority="73" w:unhideWhenUsed="0"/>
+    <w:lsdException w:name="Light Shading Accent 6" w:semiHidden="0" w:uiPriority="60" w:unhideWhenUsed="0"/>
+    <w:lsdException w:name="Light List Accent 6" w:semiHidden="0" w:uiPriority="61" w:unhideWhenUsed="0"/>
+    <w:lsdException w:name="Light Grid Accent 6" w:semiHidden="0" w:uiPriority="62" w:unhideWhenUsed="0"/>
+    <w:lsdException w:name="Medium Shading 1 Accent 6" w:semiHidden="0" w:uiPriority="63" w:unhideWhenUsed="0"/>
+    <w:lsdException w:name="Medium Shading 2 Accent 6" w:semiHidden="0" w:uiPriority="64" w:unhideWhenUsed="0"/>
+    <w:lsdException w:name="Medium List 1 Accent 6" w:semiHidden="0" w:uiPriority="65" w:unhideWhenUsed="0"/>
+    <w:lsdException w:name="Medium List 2 Accent 6" w:semiHidden="0" w:uiPriority="66" w:unhideWhenUsed="0"/>
+    <w:lsdException w:name="Medium Grid 1 Accent 6" w:semiHidden="0" w:uiPriority="67" w:unhideWhenUsed="0"/>
+    <w:lsdException w:name="Medium Grid 2 Accent 6" w:semiHidden="0" w:uiPriority="68" w:unhideWhenUsed="0"/>
+    <w:lsdException w:name="Medium Grid 3 Accent 6" w:semiHidden="0" w:uiPriority="69" w:unhideWhenUsed="0"/>
+    <w:lsdException w:name="Dark List Accent 6" w:semiHidden="0" w:uiPriority="70" w:unhideWhenUsed="0"/>
+    <w:lsdException w:name="Colorful Shading Accent 6" w:semiHidden="0" w:uiPriority="71" w:unhideWhenUsed="0"/>
+    <w:lsdException w:name="Colorful List Accent 6" w:semiHidden="0" w:uiPriority="72" w:unhideWhenUsed="0"/>
+    <w:lsdException w:name="Colorful Grid Accent 6" w:semiHidden="0" w:uiPriority="73" w:unhideWhenUsed="0"/>
+    <w:lsdException w:name="Subtle Emphasis" w:semiHidden="0" w:uiPriority="19" w:unhideWhenUsed="0" w:qFormat="1"/>
+    <w:lsdException w:name="Intense Emphasis" w:semiHidden="0" w:uiPriority="21" w:unhideWhenUsed="0" w:qFormat="1"/>
+    <w:lsdException w:name="Subtle Reference" w:semiHidden="0" w:uiPriority="31" w:unhideWhenUsed="0" w:qFormat="1"/>
+    <w:lsdException w:name="Intense Reference" w:semiHidden="0" w:uiPriority="32" w:unhideWhenUsed="0" w:qFormat="1"/>
+    <w:lsdException w:name="Book Title" w:semiHidden="0" w:uiPriority="33" w:unhideWhenUsed="0" w:qFormat="1"/>
+    <w:lsdException w:name="Bibliography" w:uiPriority="37"/>
+    <w:lsdException w:name="TOC Heading" w:uiPriority="39" w:qFormat="1"/>
+  </w:latentStyles>
+  <w:style w:type="paragraph" w:default="1" w:styleId="Normal">
+    <w:name w:val="Normal"/>
+    <w:qFormat/>
+  </w:style>
+  <w:style w:type="character" w:default="1" w:styleId="DefaultParagraphFont">
+    <w:name w:val="Default Paragraph Font"/>
+    <w:uiPriority w:val="1"/>
+    <w:semiHidden/>
+    <w:unhideWhenUsed/>
+  </w:style>
+  <w:style w:type="table" w:default="1" w:styleId="TableNormal">
+    <w:name w:val="Normal Table"/>
+    <w:uiPriority w:val="99"/>
+    <w:semiHidden/>
+    <w:unhideWhenUsed/>
+    <w:tblPr>
+      <w:tblInd w:w="0" w:type="dxa"/>
+      <w:tblCellMar>
+        <w:top w:w="0" w:type="dxa"/>
+        <w:left w:w="108" w:type="dxa"/>
+        <w:bottom w:w="0" w:type="dxa"/>
+        <w:right w:w="108" w:type="dxa"/>
+      </w:tblCellMar>
+    </w:tblPr>
+  </w:style>
+  <w:style w:type="numbering" w:default="1" w:styleId="NoList">
+    <w:name w:val="No List"/>
+    <w:uiPriority w:val="99"/>
+    <w:semiHidden/>
+    <w:unhideWhenUsed/>
   </w:style>
 </w:styles>
 </file>

</xml_diff>